<commit_message>
Added Initial Product Logic
</commit_message>
<xml_diff>
--- a/_extras/OrderManagementAPI_BusinessLogic.docx
+++ b/_extras/OrderManagementAPI_BusinessLogic.docx
@@ -1286,42 +1286,6 @@
           <w:lang w:val="en-US"/>
         </w:rPr>
         <w:t>Product Status</w:t>
-      </w:r>
-    </w:p>
-    <w:p>
-      <w:pPr>
-        <w:pStyle w:val="Listeafsnit"/>
-        <w:numPr>
-          <w:ilvl w:val="1"/>
-          <w:numId w:val="1"/>
-        </w:numPr>
-        <w:rPr>
-          <w:lang w:val="en-US"/>
-        </w:rPr>
-      </w:pPr>
-      <w:r>
-        <w:rPr>
-          <w:lang w:val="en-US"/>
-        </w:rPr>
-        <w:t>New</w:t>
-      </w:r>
-    </w:p>
-    <w:p>
-      <w:pPr>
-        <w:pStyle w:val="Listeafsnit"/>
-        <w:numPr>
-          <w:ilvl w:val="2"/>
-          <w:numId w:val="1"/>
-        </w:numPr>
-        <w:rPr>
-          <w:lang w:val="en-US"/>
-        </w:rPr>
-      </w:pPr>
-      <w:r>
-        <w:rPr>
-          <w:lang w:val="en-US"/>
-        </w:rPr>
-        <w:t>The product was created within the last 7 days</w:t>
       </w:r>
     </w:p>
     <w:p>

</xml_diff>